<commit_message>
APK, info.txt y doc terminados
</commit_message>
<xml_diff>
--- a/RAA-Tarea3.docx
+++ b/RAA-Tarea3.docx
@@ -4,7 +4,7 @@
   <w:body>
     <w:p>
       <w:pPr>
-        <w:pStyle w:val="Title"/>
+        <w:pStyle w:val="Ttulo"/>
       </w:pPr>
       <w:r>
         <w:t xml:space="preserve">Tarea 3. Aplicación </w:t>
@@ -17,7 +17,7 @@
     </w:p>
     <w:p>
       <w:pPr>
-        <w:pStyle w:val="ListParagraph"/>
+        <w:pStyle w:val="Prrafodelista"/>
         <w:ind w:left="1080"/>
         <w:rPr>
           <w:noProof/>
@@ -26,7 +26,13 @@
     </w:p>
     <w:p>
       <w:r>
-        <w:t xml:space="preserve">Para la realización de esta tarea se ha escogido la opción 1, utilizado el SDK de </w:t>
+        <w:t>Para la realización de esta tarea se ha escogido la opción 1, utiliza</w:t>
+      </w:r>
+      <w:r>
+        <w:t>n</w:t>
+      </w:r>
+      <w:r>
+        <w:t xml:space="preserve">do el SDK de </w:t>
       </w:r>
       <w:proofErr w:type="spellStart"/>
       <w:r>
@@ -40,7 +46,7 @@
     <w:p/>
     <w:p>
       <w:pPr>
-        <w:pStyle w:val="Heading2"/>
+        <w:pStyle w:val="Ttulo2"/>
       </w:pPr>
       <w:r>
         <w:t>Objetivo</w:t>
@@ -53,8 +59,6 @@
       <w:r>
         <w:t>interactiva</w:t>
       </w:r>
-      <w:bookmarkStart w:id="0" w:name="_GoBack"/>
-      <w:bookmarkEnd w:id="0"/>
       <w:r>
         <w:t>.</w:t>
       </w:r>
@@ -62,9 +66,86 @@
     <w:p/>
     <w:p>
       <w:pPr>
-        <w:pStyle w:val="Heading2"/>
+        <w:jc w:val="center"/>
       </w:pPr>
       <w:r>
+        <w:rPr>
+          <w:noProof/>
+        </w:rPr>
+        <w:drawing>
+          <wp:inline distT="0" distB="0" distL="0" distR="0">
+            <wp:extent cx="2343150" cy="4167888"/>
+            <wp:effectExtent l="0" t="0" r="0" b="4445"/>
+            <wp:docPr id="1" name="Imagen 1"/>
+            <wp:cNvGraphicFramePr>
+              <a:graphicFrameLocks xmlns:a="http://schemas.openxmlformats.org/drawingml/2006/main" noChangeAspect="1"/>
+            </wp:cNvGraphicFramePr>
+            <a:graphic xmlns:a="http://schemas.openxmlformats.org/drawingml/2006/main">
+              <a:graphicData uri="http://schemas.openxmlformats.org/drawingml/2006/picture">
+                <pic:pic xmlns:pic="http://schemas.openxmlformats.org/drawingml/2006/picture">
+                  <pic:nvPicPr>
+                    <pic:cNvPr id="1" name="WhatsApp Image 2018-01-12 at 18.15.07.jpeg"/>
+                    <pic:cNvPicPr/>
+                  </pic:nvPicPr>
+                  <pic:blipFill>
+                    <a:blip r:embed="rId8" cstate="print">
+                      <a:extLst>
+                        <a:ext uri="{28A0092B-C50C-407E-A947-70E740481C1C}">
+                          <a14:useLocalDpi xmlns:a14="http://schemas.microsoft.com/office/drawing/2010/main" val="0"/>
+                        </a:ext>
+                      </a:extLst>
+                    </a:blip>
+                    <a:stretch>
+                      <a:fillRect/>
+                    </a:stretch>
+                  </pic:blipFill>
+                  <pic:spPr>
+                    <a:xfrm>
+                      <a:off x="0" y="0"/>
+                      <a:ext cx="2355542" cy="4189931"/>
+                    </a:xfrm>
+                    <a:prstGeom prst="rect">
+                      <a:avLst/>
+                    </a:prstGeom>
+                  </pic:spPr>
+                </pic:pic>
+              </a:graphicData>
+            </a:graphic>
+          </wp:inline>
+        </w:drawing>
+      </w:r>
+    </w:p>
+    <w:p>
+      <w:pPr>
+        <w:jc w:val="center"/>
+      </w:pPr>
+      <w:proofErr w:type="spellStart"/>
+      <w:r>
+        <w:rPr>
+          <w:b/>
+        </w:rPr>
+        <w:t>Fig</w:t>
+      </w:r>
+      <w:proofErr w:type="spellEnd"/>
+      <w:r>
+        <w:rPr>
+          <w:b/>
+        </w:rPr>
+        <w:t xml:space="preserve"> 1.</w:t>
+      </w:r>
+      <w:r>
+        <w:t xml:space="preserve"> Reconocimiento del granero con caballo y vaca.</w:t>
+      </w:r>
+    </w:p>
+    <w:p/>
+    <w:p/>
+    <w:p/>
+    <w:p>
+      <w:pPr>
+        <w:pStyle w:val="Ttulo2"/>
+      </w:pPr>
+      <w:r>
+        <w:lastRenderedPageBreak/>
         <w:t>Descripción de la aplicación</w:t>
       </w:r>
     </w:p>
@@ -75,7 +156,13 @@
     </w:p>
     <w:p>
       <w:r>
-        <w:t xml:space="preserve">A continuación, se le pregunta al niño “¿quién vive ahí?”. La idea es que el niño apunte a algún </w:t>
+        <w:t>A continuación, se le pregunta al niño “¿</w:t>
+      </w:r>
+      <w:r>
+        <w:t>Q</w:t>
+      </w:r>
+      <w:r>
+        <w:t xml:space="preserve">uién vive ahí?”. La idea es que el niño apunte a algún </w:t>
       </w:r>
       <w:proofErr w:type="gramStart"/>
       <w:r>
@@ -94,10 +181,84 @@
         <w:t>El niño podrá interactuar con el animal: si toca su imagen, éste pronunciará su nombre en inglés.</w:t>
       </w:r>
     </w:p>
-    <w:p/>
+    <w:p>
+      <w:pPr>
+        <w:jc w:val="center"/>
+      </w:pPr>
+      <w:r>
+        <w:rPr>
+          <w:noProof/>
+        </w:rPr>
+        <w:drawing>
+          <wp:inline distT="0" distB="0" distL="0" distR="0">
+            <wp:extent cx="2254250" cy="4009756"/>
+            <wp:effectExtent l="0" t="0" r="0" b="0"/>
+            <wp:docPr id="2" name="Imagen 2"/>
+            <wp:cNvGraphicFramePr>
+              <a:graphicFrameLocks xmlns:a="http://schemas.openxmlformats.org/drawingml/2006/main" noChangeAspect="1"/>
+            </wp:cNvGraphicFramePr>
+            <a:graphic xmlns:a="http://schemas.openxmlformats.org/drawingml/2006/main">
+              <a:graphicData uri="http://schemas.openxmlformats.org/drawingml/2006/picture">
+                <pic:pic xmlns:pic="http://schemas.openxmlformats.org/drawingml/2006/picture">
+                  <pic:nvPicPr>
+                    <pic:cNvPr id="2" name="WhatsApp Image 2018-01-12 at 18.15.07(1).jpeg"/>
+                    <pic:cNvPicPr/>
+                  </pic:nvPicPr>
+                  <pic:blipFill>
+                    <a:blip r:embed="rId9" cstate="print">
+                      <a:extLst>
+                        <a:ext uri="{28A0092B-C50C-407E-A947-70E740481C1C}">
+                          <a14:useLocalDpi xmlns:a14="http://schemas.microsoft.com/office/drawing/2010/main" val="0"/>
+                        </a:ext>
+                      </a:extLst>
+                    </a:blip>
+                    <a:stretch>
+                      <a:fillRect/>
+                    </a:stretch>
+                  </pic:blipFill>
+                  <pic:spPr>
+                    <a:xfrm>
+                      <a:off x="0" y="0"/>
+                      <a:ext cx="2265525" cy="4029811"/>
+                    </a:xfrm>
+                    <a:prstGeom prst="rect">
+                      <a:avLst/>
+                    </a:prstGeom>
+                  </pic:spPr>
+                </pic:pic>
+              </a:graphicData>
+            </a:graphic>
+          </wp:inline>
+        </w:drawing>
+      </w:r>
+    </w:p>
+    <w:p>
+      <w:pPr>
+        <w:jc w:val="center"/>
+      </w:pPr>
+      <w:proofErr w:type="spellStart"/>
+      <w:r>
+        <w:rPr>
+          <w:b/>
+        </w:rPr>
+        <w:t>Fig</w:t>
+      </w:r>
+      <w:proofErr w:type="spellEnd"/>
+      <w:r>
+        <w:rPr>
+          <w:b/>
+        </w:rPr>
+        <w:t xml:space="preserve"> 2.</w:t>
+      </w:r>
+      <w:r>
+        <w:t xml:space="preserve"> POI con instrucciones.</w:t>
+      </w:r>
+      <w:bookmarkStart w:id="0" w:name="_GoBack"/>
+      <w:bookmarkEnd w:id="0"/>
+    </w:p>
     <w:sectPr>
-      <w:headerReference w:type="default" r:id="rId8"/>
-      <w:footerReference w:type="default" r:id="rId9"/>
+      <w:headerReference w:type="default" r:id="rId10"/>
+      <w:footerReference w:type="default" r:id="rId11"/>
       <w:pgSz w:w="12240" w:h="15840"/>
       <w:pgMar w:top="1440" w:right="1440" w:bottom="1440" w:left="1440" w:header="720" w:footer="720" w:gutter="0"/>
       <w:cols w:space="720"/>
@@ -150,7 +311,7 @@
     <w:sdtContent>
       <w:p>
         <w:pPr>
-          <w:pStyle w:val="Footer"/>
+          <w:pStyle w:val="Piedepgina"/>
           <w:jc w:val="right"/>
         </w:pPr>
         <w:r>
@@ -179,7 +340,7 @@
   </w:sdt>
   <w:p>
     <w:pPr>
-      <w:pStyle w:val="Footer"/>
+      <w:pStyle w:val="Piedepgina"/>
     </w:pPr>
   </w:p>
 </w:ftr>
@@ -214,7 +375,7 @@
 <w:hdr xmlns:wpc="http://schemas.microsoft.com/office/word/2010/wordprocessingCanvas" xmlns:cx="http://schemas.microsoft.com/office/drawing/2014/chartex" xmlns:cx1="http://schemas.microsoft.com/office/drawing/2015/9/8/chartex" xmlns:cx2="http://schemas.microsoft.com/office/drawing/2015/10/21/chartex" xmlns:cx3="http://schemas.microsoft.com/office/drawing/2016/5/9/chartex" xmlns:cx4="http://schemas.microsoft.com/office/drawing/2016/5/10/chartex" xmlns:cx5="http://schemas.microsoft.com/office/drawing/2016/5/11/chartex" xmlns:cx6="http://schemas.microsoft.com/office/drawing/2016/5/12/chartex" xmlns:cx7="http://schemas.microsoft.com/office/drawing/2016/5/13/chartex" xmlns:cx8="http://schemas.microsoft.com/office/drawing/2016/5/14/chartex" xmlns:mc="http://schemas.openxmlformats.org/markup-compatibility/2006" xmlns:aink="http://schemas.microsoft.com/office/drawing/2016/ink" xmlns:am3d="http://schemas.microsoft.com/office/drawing/2017/model3d" xmlns:o="urn:schemas-microsoft-com:office:office" xmlns:r="http://schemas.openxmlformats.org/officeDocument/2006/relationships" xmlns:m="http://schemas.openxmlformats.org/officeDocument/2006/math" xmlns:v="urn:schemas-microsoft-com:vml" xmlns:wp14="http://schemas.microsoft.com/office/word/2010/wordprocessingDrawing" xmlns:wp="http://schemas.openxmlformats.org/drawingml/2006/wordprocessingDrawing" xmlns:w10="urn:schemas-microsoft-com:office:word" xmlns:w="http://schemas.openxmlformats.org/wordprocessingml/2006/main" xmlns:w14="http://schemas.microsoft.com/office/word/2010/wordml" xmlns:w15="http://schemas.microsoft.com/office/word/2012/wordml" xmlns:w16cid="http://schemas.microsoft.com/office/word/2016/wordml/cid" xmlns:w16se="http://schemas.microsoft.com/office/word/2015/wordml/symex" xmlns:wpg="http://schemas.microsoft.com/office/word/2010/wordprocessingGroup" xmlns:wpi="http://schemas.microsoft.com/office/word/2010/wordprocessingInk" xmlns:wne="http://schemas.microsoft.com/office/word/2006/wordml" xmlns:wps="http://schemas.microsoft.com/office/word/2010/wordprocessingShape" mc:Ignorable="w14 w15 w16se w16cid wp14">
   <w:p>
     <w:pPr>
-      <w:pStyle w:val="Header"/>
+      <w:pStyle w:val="Encabezado"/>
       <w:jc w:val="right"/>
     </w:pPr>
     <w:r>
@@ -223,7 +384,7 @@
   </w:p>
   <w:p>
     <w:pPr>
-      <w:pStyle w:val="Header"/>
+      <w:pStyle w:val="Encabezado"/>
       <w:jc w:val="right"/>
     </w:pPr>
     <w:r>
@@ -232,7 +393,7 @@
   </w:p>
   <w:p>
     <w:pPr>
-      <w:pStyle w:val="Header"/>
+      <w:pStyle w:val="Encabezado"/>
       <w:jc w:val="right"/>
     </w:pPr>
     <w:r>
@@ -241,7 +402,7 @@
   </w:p>
   <w:p>
     <w:pPr>
-      <w:pStyle w:val="Header"/>
+      <w:pStyle w:val="Encabezado"/>
       <w:jc w:val="right"/>
     </w:pPr>
     <w:r>
@@ -253,18 +414,12 @@
     </w:r>
     <w:proofErr w:type="spellEnd"/>
     <w:r>
-      <w:t xml:space="preserve"> </w:t>
-    </w:r>
-    <w:r>
-      <w:t>–</w:t>
-    </w:r>
-    <w:r>
-      <w:t xml:space="preserve"> UO244835</w:t>
+      <w:t xml:space="preserve"> – UO244835</w:t>
     </w:r>
   </w:p>
   <w:p>
     <w:pPr>
-      <w:pStyle w:val="Header"/>
+      <w:pStyle w:val="Encabezado"/>
     </w:pPr>
   </w:p>
 </w:hdr>
@@ -2436,11 +2591,11 @@
       <w:lang w:val="es-ES"/>
     </w:rPr>
   </w:style>
-  <w:style w:type="paragraph" w:styleId="Heading1">
+  <w:style w:type="paragraph" w:styleId="Ttulo1">
     <w:name w:val="heading 1"/>
     <w:basedOn w:val="Normal"/>
     <w:next w:val="Normal"/>
-    <w:link w:val="Heading1Char"/>
+    <w:link w:val="Ttulo1Car"/>
     <w:uiPriority w:val="9"/>
     <w:qFormat/>
     <w:rsid w:val="003A59F2"/>
@@ -2460,11 +2615,11 @@
       <w:szCs w:val="28"/>
     </w:rPr>
   </w:style>
-  <w:style w:type="paragraph" w:styleId="Heading2">
+  <w:style w:type="paragraph" w:styleId="Ttulo2">
     <w:name w:val="heading 2"/>
     <w:basedOn w:val="Normal"/>
     <w:next w:val="Normal"/>
-    <w:link w:val="Heading2Char"/>
+    <w:link w:val="Ttulo2Car"/>
     <w:uiPriority w:val="9"/>
     <w:unhideWhenUsed/>
     <w:qFormat/>
@@ -2483,11 +2638,11 @@
       <w:szCs w:val="28"/>
     </w:rPr>
   </w:style>
-  <w:style w:type="paragraph" w:styleId="Heading3">
+  <w:style w:type="paragraph" w:styleId="Ttulo3">
     <w:name w:val="heading 3"/>
     <w:basedOn w:val="Normal"/>
     <w:next w:val="Normal"/>
-    <w:link w:val="Heading3Char"/>
+    <w:link w:val="Ttulo3Car"/>
     <w:uiPriority w:val="9"/>
     <w:semiHidden/>
     <w:unhideWhenUsed/>
@@ -2506,11 +2661,11 @@
       <w:szCs w:val="24"/>
     </w:rPr>
   </w:style>
-  <w:style w:type="paragraph" w:styleId="Heading4">
+  <w:style w:type="paragraph" w:styleId="Ttulo4">
     <w:name w:val="heading 4"/>
     <w:basedOn w:val="Normal"/>
     <w:next w:val="Normal"/>
-    <w:link w:val="Heading4Char"/>
+    <w:link w:val="Ttulo4Car"/>
     <w:uiPriority w:val="9"/>
     <w:semiHidden/>
     <w:unhideWhenUsed/>
@@ -2530,11 +2685,11 @@
       <w:szCs w:val="24"/>
     </w:rPr>
   </w:style>
-  <w:style w:type="paragraph" w:styleId="Heading5">
+  <w:style w:type="paragraph" w:styleId="Ttulo5">
     <w:name w:val="heading 5"/>
     <w:basedOn w:val="Normal"/>
     <w:next w:val="Normal"/>
-    <w:link w:val="Heading5Char"/>
+    <w:link w:val="Ttulo5Car"/>
     <w:uiPriority w:val="9"/>
     <w:semiHidden/>
     <w:unhideWhenUsed/>
@@ -2552,11 +2707,11 @@
       <w:bCs/>
     </w:rPr>
   </w:style>
-  <w:style w:type="paragraph" w:styleId="Heading6">
+  <w:style w:type="paragraph" w:styleId="Ttulo6">
     <w:name w:val="heading 6"/>
     <w:basedOn w:val="Normal"/>
     <w:next w:val="Normal"/>
-    <w:link w:val="Heading6Char"/>
+    <w:link w:val="Ttulo6Car"/>
     <w:uiPriority w:val="9"/>
     <w:semiHidden/>
     <w:unhideWhenUsed/>
@@ -2576,11 +2731,11 @@
       <w:iCs/>
     </w:rPr>
   </w:style>
-  <w:style w:type="paragraph" w:styleId="Heading7">
+  <w:style w:type="paragraph" w:styleId="Ttulo7">
     <w:name w:val="heading 7"/>
     <w:basedOn w:val="Normal"/>
     <w:next w:val="Normal"/>
-    <w:link w:val="Heading7Char"/>
+    <w:link w:val="Ttulo7Car"/>
     <w:uiPriority w:val="9"/>
     <w:semiHidden/>
     <w:unhideWhenUsed/>
@@ -2597,11 +2752,11 @@
       <w:iCs/>
     </w:rPr>
   </w:style>
-  <w:style w:type="paragraph" w:styleId="Heading8">
+  <w:style w:type="paragraph" w:styleId="Ttulo8">
     <w:name w:val="heading 8"/>
     <w:basedOn w:val="Normal"/>
     <w:next w:val="Normal"/>
-    <w:link w:val="Heading8Char"/>
+    <w:link w:val="Ttulo8Car"/>
     <w:uiPriority w:val="9"/>
     <w:semiHidden/>
     <w:unhideWhenUsed/>
@@ -2618,11 +2773,11 @@
       <w:bCs/>
     </w:rPr>
   </w:style>
-  <w:style w:type="paragraph" w:styleId="Heading9">
+  <w:style w:type="paragraph" w:styleId="Ttulo9">
     <w:name w:val="heading 9"/>
     <w:basedOn w:val="Normal"/>
     <w:next w:val="Normal"/>
-    <w:link w:val="Heading9Char"/>
+    <w:link w:val="Ttulo9Car"/>
     <w:uiPriority w:val="9"/>
     <w:semiHidden/>
     <w:unhideWhenUsed/>
@@ -2639,13 +2794,13 @@
       <w:iCs/>
     </w:rPr>
   </w:style>
-  <w:style w:type="character" w:default="1" w:styleId="DefaultParagraphFont">
+  <w:style w:type="character" w:default="1" w:styleId="Fuentedeprrafopredeter">
     <w:name w:val="Default Paragraph Font"/>
     <w:uiPriority w:val="1"/>
     <w:semiHidden/>
     <w:unhideWhenUsed/>
   </w:style>
-  <w:style w:type="table" w:default="1" w:styleId="TableNormal">
+  <w:style w:type="table" w:default="1" w:styleId="Tablanormal">
     <w:name w:val="Normal Table"/>
     <w:uiPriority w:val="99"/>
     <w:semiHidden/>
@@ -2660,16 +2815,16 @@
       </w:tblCellMar>
     </w:tblPr>
   </w:style>
-  <w:style w:type="numbering" w:default="1" w:styleId="NoList">
+  <w:style w:type="numbering" w:default="1" w:styleId="Sinlista">
     <w:name w:val="No List"/>
     <w:uiPriority w:val="99"/>
     <w:semiHidden/>
     <w:unhideWhenUsed/>
   </w:style>
-  <w:style w:type="character" w:customStyle="1" w:styleId="Heading1Char">
-    <w:name w:val="Heading 1 Char"/>
-    <w:basedOn w:val="DefaultParagraphFont"/>
-    <w:link w:val="Heading1"/>
+  <w:style w:type="character" w:customStyle="1" w:styleId="Ttulo1Car">
+    <w:name w:val="Título 1 Car"/>
+    <w:basedOn w:val="Fuentedeprrafopredeter"/>
+    <w:link w:val="Ttulo1"/>
     <w:uiPriority w:val="9"/>
     <w:rsid w:val="003A59F2"/>
     <w:rPr>
@@ -2682,10 +2837,10 @@
       <w:szCs w:val="28"/>
     </w:rPr>
   </w:style>
-  <w:style w:type="character" w:customStyle="1" w:styleId="Heading2Char">
-    <w:name w:val="Heading 2 Char"/>
-    <w:basedOn w:val="DefaultParagraphFont"/>
-    <w:link w:val="Heading2"/>
+  <w:style w:type="character" w:customStyle="1" w:styleId="Ttulo2Car">
+    <w:name w:val="Título 2 Car"/>
+    <w:basedOn w:val="Fuentedeprrafopredeter"/>
+    <w:link w:val="Ttulo2"/>
     <w:uiPriority w:val="9"/>
     <w:rsid w:val="003A59F2"/>
     <w:rPr>
@@ -2696,10 +2851,10 @@
       <w:szCs w:val="28"/>
     </w:rPr>
   </w:style>
-  <w:style w:type="character" w:customStyle="1" w:styleId="Heading3Char">
-    <w:name w:val="Heading 3 Char"/>
-    <w:basedOn w:val="DefaultParagraphFont"/>
-    <w:link w:val="Heading3"/>
+  <w:style w:type="character" w:customStyle="1" w:styleId="Ttulo3Car">
+    <w:name w:val="Título 3 Car"/>
+    <w:basedOn w:val="Fuentedeprrafopredeter"/>
+    <w:link w:val="Ttulo3"/>
     <w:uiPriority w:val="9"/>
     <w:semiHidden/>
     <w:rsid w:val="003A59F2"/>
@@ -2710,10 +2865,10 @@
       <w:szCs w:val="24"/>
     </w:rPr>
   </w:style>
-  <w:style w:type="character" w:customStyle="1" w:styleId="Heading4Char">
-    <w:name w:val="Heading 4 Char"/>
-    <w:basedOn w:val="DefaultParagraphFont"/>
-    <w:link w:val="Heading4"/>
+  <w:style w:type="character" w:customStyle="1" w:styleId="Ttulo4Car">
+    <w:name w:val="Título 4 Car"/>
+    <w:basedOn w:val="Fuentedeprrafopredeter"/>
+    <w:link w:val="Ttulo4"/>
     <w:uiPriority w:val="9"/>
     <w:semiHidden/>
     <w:rsid w:val="003A59F2"/>
@@ -2725,10 +2880,10 @@
       <w:szCs w:val="24"/>
     </w:rPr>
   </w:style>
-  <w:style w:type="character" w:customStyle="1" w:styleId="Heading5Char">
-    <w:name w:val="Heading 5 Char"/>
-    <w:basedOn w:val="DefaultParagraphFont"/>
-    <w:link w:val="Heading5"/>
+  <w:style w:type="character" w:customStyle="1" w:styleId="Ttulo5Car">
+    <w:name w:val="Título 5 Car"/>
+    <w:basedOn w:val="Fuentedeprrafopredeter"/>
+    <w:link w:val="Ttulo5"/>
     <w:uiPriority w:val="9"/>
     <w:semiHidden/>
     <w:rsid w:val="003A59F2"/>
@@ -2738,10 +2893,10 @@
       <w:bCs/>
     </w:rPr>
   </w:style>
-  <w:style w:type="character" w:customStyle="1" w:styleId="Heading6Char">
-    <w:name w:val="Heading 6 Char"/>
-    <w:basedOn w:val="DefaultParagraphFont"/>
-    <w:link w:val="Heading6"/>
+  <w:style w:type="character" w:customStyle="1" w:styleId="Ttulo6Car">
+    <w:name w:val="Título 6 Car"/>
+    <w:basedOn w:val="Fuentedeprrafopredeter"/>
+    <w:link w:val="Ttulo6"/>
     <w:uiPriority w:val="9"/>
     <w:semiHidden/>
     <w:rsid w:val="003A59F2"/>
@@ -2753,10 +2908,10 @@
       <w:iCs/>
     </w:rPr>
   </w:style>
-  <w:style w:type="character" w:customStyle="1" w:styleId="Heading7Char">
-    <w:name w:val="Heading 7 Char"/>
-    <w:basedOn w:val="DefaultParagraphFont"/>
-    <w:link w:val="Heading7"/>
+  <w:style w:type="character" w:customStyle="1" w:styleId="Ttulo7Car">
+    <w:name w:val="Título 7 Car"/>
+    <w:basedOn w:val="Fuentedeprrafopredeter"/>
+    <w:link w:val="Ttulo7"/>
     <w:uiPriority w:val="9"/>
     <w:semiHidden/>
     <w:rsid w:val="003A59F2"/>
@@ -2765,10 +2920,10 @@
       <w:iCs/>
     </w:rPr>
   </w:style>
-  <w:style w:type="character" w:customStyle="1" w:styleId="Heading8Char">
-    <w:name w:val="Heading 8 Char"/>
-    <w:basedOn w:val="DefaultParagraphFont"/>
-    <w:link w:val="Heading8"/>
+  <w:style w:type="character" w:customStyle="1" w:styleId="Ttulo8Car">
+    <w:name w:val="Título 8 Car"/>
+    <w:basedOn w:val="Fuentedeprrafopredeter"/>
+    <w:link w:val="Ttulo8"/>
     <w:uiPriority w:val="9"/>
     <w:semiHidden/>
     <w:rsid w:val="003A59F2"/>
@@ -2777,10 +2932,10 @@
       <w:bCs/>
     </w:rPr>
   </w:style>
-  <w:style w:type="character" w:customStyle="1" w:styleId="Heading9Char">
-    <w:name w:val="Heading 9 Char"/>
-    <w:basedOn w:val="DefaultParagraphFont"/>
-    <w:link w:val="Heading9"/>
+  <w:style w:type="character" w:customStyle="1" w:styleId="Ttulo9Car">
+    <w:name w:val="Título 9 Car"/>
+    <w:basedOn w:val="Fuentedeprrafopredeter"/>
+    <w:link w:val="Ttulo9"/>
     <w:uiPriority w:val="9"/>
     <w:semiHidden/>
     <w:rsid w:val="003A59F2"/>
@@ -2789,7 +2944,7 @@
       <w:iCs/>
     </w:rPr>
   </w:style>
-  <w:style w:type="paragraph" w:styleId="Caption">
+  <w:style w:type="paragraph" w:styleId="Descripcin">
     <w:name w:val="caption"/>
     <w:basedOn w:val="Normal"/>
     <w:next w:val="Normal"/>
@@ -2805,11 +2960,11 @@
       <w:szCs w:val="18"/>
     </w:rPr>
   </w:style>
-  <w:style w:type="paragraph" w:styleId="Title">
+  <w:style w:type="paragraph" w:styleId="Ttulo">
     <w:name w:val="Title"/>
     <w:basedOn w:val="Normal"/>
     <w:next w:val="Normal"/>
-    <w:link w:val="TitleChar"/>
+    <w:link w:val="TtuloCar"/>
     <w:uiPriority w:val="10"/>
     <w:qFormat/>
     <w:rsid w:val="003A59F2"/>
@@ -2827,10 +2982,10 @@
       <w:szCs w:val="48"/>
     </w:rPr>
   </w:style>
-  <w:style w:type="character" w:customStyle="1" w:styleId="TitleChar">
-    <w:name w:val="Title Char"/>
-    <w:basedOn w:val="DefaultParagraphFont"/>
-    <w:link w:val="Title"/>
+  <w:style w:type="character" w:customStyle="1" w:styleId="TtuloCar">
+    <w:name w:val="Título Car"/>
+    <w:basedOn w:val="Fuentedeprrafopredeter"/>
+    <w:link w:val="Ttulo"/>
     <w:uiPriority w:val="10"/>
     <w:rsid w:val="003A59F2"/>
     <w:rPr>
@@ -2842,11 +2997,11 @@
       <w:szCs w:val="48"/>
     </w:rPr>
   </w:style>
-  <w:style w:type="paragraph" w:styleId="Subtitle">
+  <w:style w:type="paragraph" w:styleId="Subttulo">
     <w:name w:val="Subtitle"/>
     <w:basedOn w:val="Normal"/>
     <w:next w:val="Normal"/>
-    <w:link w:val="SubtitleChar"/>
+    <w:link w:val="SubttuloCar"/>
     <w:uiPriority w:val="11"/>
     <w:qFormat/>
     <w:rsid w:val="003A59F2"/>
@@ -2863,10 +3018,10 @@
       <w:szCs w:val="24"/>
     </w:rPr>
   </w:style>
-  <w:style w:type="character" w:customStyle="1" w:styleId="SubtitleChar">
-    <w:name w:val="Subtitle Char"/>
-    <w:basedOn w:val="DefaultParagraphFont"/>
-    <w:link w:val="Subtitle"/>
+  <w:style w:type="character" w:customStyle="1" w:styleId="SubttuloCar">
+    <w:name w:val="Subtítulo Car"/>
+    <w:basedOn w:val="Fuentedeprrafopredeter"/>
+    <w:link w:val="Subttulo"/>
     <w:uiPriority w:val="11"/>
     <w:rsid w:val="003A59F2"/>
     <w:rPr>
@@ -2875,9 +3030,9 @@
       <w:szCs w:val="24"/>
     </w:rPr>
   </w:style>
-  <w:style w:type="character" w:styleId="Strong">
+  <w:style w:type="character" w:styleId="Textoennegrita">
     <w:name w:val="Strong"/>
-    <w:basedOn w:val="DefaultParagraphFont"/>
+    <w:basedOn w:val="Fuentedeprrafopredeter"/>
     <w:uiPriority w:val="22"/>
     <w:qFormat/>
     <w:rsid w:val="003A59F2"/>
@@ -2887,9 +3042,9 @@
       <w:color w:val="auto"/>
     </w:rPr>
   </w:style>
-  <w:style w:type="character" w:styleId="Emphasis">
+  <w:style w:type="character" w:styleId="nfasis">
     <w:name w:val="Emphasis"/>
-    <w:basedOn w:val="DefaultParagraphFont"/>
+    <w:basedOn w:val="Fuentedeprrafopredeter"/>
     <w:uiPriority w:val="20"/>
     <w:qFormat/>
     <w:rsid w:val="003A59F2"/>
@@ -2899,7 +3054,7 @@
       <w:color w:val="auto"/>
     </w:rPr>
   </w:style>
-  <w:style w:type="paragraph" w:styleId="NoSpacing">
+  <w:style w:type="paragraph" w:styleId="Sinespaciado">
     <w:name w:val="No Spacing"/>
     <w:uiPriority w:val="1"/>
     <w:qFormat/>
@@ -2908,11 +3063,11 @@
       <w:spacing w:after="0" w:line="240" w:lineRule="auto"/>
     </w:pPr>
   </w:style>
-  <w:style w:type="paragraph" w:styleId="Quote">
+  <w:style w:type="paragraph" w:styleId="Cita">
     <w:name w:val="Quote"/>
     <w:basedOn w:val="Normal"/>
     <w:next w:val="Normal"/>
-    <w:link w:val="QuoteChar"/>
+    <w:link w:val="CitaCar"/>
     <w:uiPriority w:val="29"/>
     <w:qFormat/>
     <w:rsid w:val="003A59F2"/>
@@ -2929,10 +3084,10 @@
       <w:szCs w:val="24"/>
     </w:rPr>
   </w:style>
-  <w:style w:type="character" w:customStyle="1" w:styleId="QuoteChar">
-    <w:name w:val="Quote Char"/>
-    <w:basedOn w:val="DefaultParagraphFont"/>
-    <w:link w:val="Quote"/>
+  <w:style w:type="character" w:customStyle="1" w:styleId="CitaCar">
+    <w:name w:val="Cita Car"/>
+    <w:basedOn w:val="Fuentedeprrafopredeter"/>
+    <w:link w:val="Cita"/>
     <w:uiPriority w:val="29"/>
     <w:rsid w:val="003A59F2"/>
     <w:rPr>
@@ -2943,11 +3098,11 @@
       <w:szCs w:val="24"/>
     </w:rPr>
   </w:style>
-  <w:style w:type="paragraph" w:styleId="IntenseQuote">
+  <w:style w:type="paragraph" w:styleId="Citadestacada">
     <w:name w:val="Intense Quote"/>
     <w:basedOn w:val="Normal"/>
     <w:next w:val="Normal"/>
-    <w:link w:val="IntenseQuoteChar"/>
+    <w:link w:val="CitadestacadaCar"/>
     <w:uiPriority w:val="30"/>
     <w:qFormat/>
     <w:rsid w:val="003A59F2"/>
@@ -2962,10 +3117,10 @@
       <w:szCs w:val="26"/>
     </w:rPr>
   </w:style>
-  <w:style w:type="character" w:customStyle="1" w:styleId="IntenseQuoteChar">
-    <w:name w:val="Intense Quote Char"/>
-    <w:basedOn w:val="DefaultParagraphFont"/>
-    <w:link w:val="IntenseQuote"/>
+  <w:style w:type="character" w:customStyle="1" w:styleId="CitadestacadaCar">
+    <w:name w:val="Cita destacada Car"/>
+    <w:basedOn w:val="Fuentedeprrafopredeter"/>
+    <w:link w:val="Citadestacada"/>
     <w:uiPriority w:val="30"/>
     <w:rsid w:val="003A59F2"/>
     <w:rPr>
@@ -2974,9 +3129,9 @@
       <w:szCs w:val="26"/>
     </w:rPr>
   </w:style>
-  <w:style w:type="character" w:styleId="SubtleEmphasis">
+  <w:style w:type="character" w:styleId="nfasissutil">
     <w:name w:val="Subtle Emphasis"/>
-    <w:basedOn w:val="DefaultParagraphFont"/>
+    <w:basedOn w:val="Fuentedeprrafopredeter"/>
     <w:uiPriority w:val="19"/>
     <w:qFormat/>
     <w:rsid w:val="003A59F2"/>
@@ -2986,9 +3141,9 @@
       <w:color w:val="auto"/>
     </w:rPr>
   </w:style>
-  <w:style w:type="character" w:styleId="IntenseEmphasis">
+  <w:style w:type="character" w:styleId="nfasisintenso">
     <w:name w:val="Intense Emphasis"/>
-    <w:basedOn w:val="DefaultParagraphFont"/>
+    <w:basedOn w:val="Fuentedeprrafopredeter"/>
     <w:uiPriority w:val="21"/>
     <w:qFormat/>
     <w:rsid w:val="003A59F2"/>
@@ -3000,9 +3155,9 @@
       <w:color w:val="auto"/>
     </w:rPr>
   </w:style>
-  <w:style w:type="character" w:styleId="SubtleReference">
+  <w:style w:type="character" w:styleId="Referenciasutil">
     <w:name w:val="Subtle Reference"/>
-    <w:basedOn w:val="DefaultParagraphFont"/>
+    <w:basedOn w:val="Fuentedeprrafopredeter"/>
     <w:uiPriority w:val="31"/>
     <w:qFormat/>
     <w:rsid w:val="003A59F2"/>
@@ -3012,9 +3167,9 @@
       <w:u w:val="single" w:color="7F7F7F" w:themeColor="text1" w:themeTint="80"/>
     </w:rPr>
   </w:style>
-  <w:style w:type="character" w:styleId="IntenseReference">
+  <w:style w:type="character" w:styleId="Referenciaintensa">
     <w:name w:val="Intense Reference"/>
-    <w:basedOn w:val="DefaultParagraphFont"/>
+    <w:basedOn w:val="Fuentedeprrafopredeter"/>
     <w:uiPriority w:val="32"/>
     <w:qFormat/>
     <w:rsid w:val="003A59F2"/>
@@ -3026,9 +3181,9 @@
       <w:u w:val="single"/>
     </w:rPr>
   </w:style>
-  <w:style w:type="character" w:styleId="BookTitle">
+  <w:style w:type="character" w:styleId="Ttulodellibro">
     <w:name w:val="Book Title"/>
-    <w:basedOn w:val="DefaultParagraphFont"/>
+    <w:basedOn w:val="Fuentedeprrafopredeter"/>
     <w:uiPriority w:val="33"/>
     <w:qFormat/>
     <w:rsid w:val="003A59F2"/>
@@ -3039,9 +3194,9 @@
       <w:color w:val="auto"/>
     </w:rPr>
   </w:style>
-  <w:style w:type="paragraph" w:styleId="TOCHeading">
+  <w:style w:type="paragraph" w:styleId="TtuloTDC">
     <w:name w:val="TOC Heading"/>
-    <w:basedOn w:val="Heading1"/>
+    <w:basedOn w:val="Ttulo1"/>
     <w:next w:val="Normal"/>
     <w:uiPriority w:val="39"/>
     <w:semiHidden/>
@@ -3052,7 +3207,7 @@
       <w:outlineLvl w:val="9"/>
     </w:pPr>
   </w:style>
-  <w:style w:type="paragraph" w:styleId="ListParagraph">
+  <w:style w:type="paragraph" w:styleId="Prrafodelista">
     <w:name w:val="List Paragraph"/>
     <w:basedOn w:val="Normal"/>
     <w:uiPriority w:val="34"/>
@@ -3063,10 +3218,10 @@
       <w:contextualSpacing/>
     </w:pPr>
   </w:style>
-  <w:style w:type="paragraph" w:styleId="Header">
+  <w:style w:type="paragraph" w:styleId="Encabezado">
     <w:name w:val="header"/>
     <w:basedOn w:val="Normal"/>
-    <w:link w:val="HeaderChar"/>
+    <w:link w:val="EncabezadoCar"/>
     <w:uiPriority w:val="99"/>
     <w:unhideWhenUsed/>
     <w:rsid w:val="003A59F2"/>
@@ -3078,17 +3233,17 @@
       <w:spacing w:after="0" w:line="240" w:lineRule="auto"/>
     </w:pPr>
   </w:style>
-  <w:style w:type="character" w:customStyle="1" w:styleId="HeaderChar">
-    <w:name w:val="Header Char"/>
-    <w:basedOn w:val="DefaultParagraphFont"/>
-    <w:link w:val="Header"/>
+  <w:style w:type="character" w:customStyle="1" w:styleId="EncabezadoCar">
+    <w:name w:val="Encabezado Car"/>
+    <w:basedOn w:val="Fuentedeprrafopredeter"/>
+    <w:link w:val="Encabezado"/>
     <w:uiPriority w:val="99"/>
     <w:rsid w:val="003A59F2"/>
   </w:style>
-  <w:style w:type="paragraph" w:styleId="Footer">
+  <w:style w:type="paragraph" w:styleId="Piedepgina">
     <w:name w:val="footer"/>
     <w:basedOn w:val="Normal"/>
-    <w:link w:val="FooterChar"/>
+    <w:link w:val="PiedepginaCar"/>
     <w:uiPriority w:val="99"/>
     <w:unhideWhenUsed/>
     <w:rsid w:val="003A59F2"/>
@@ -3100,16 +3255,16 @@
       <w:spacing w:after="0" w:line="240" w:lineRule="auto"/>
     </w:pPr>
   </w:style>
-  <w:style w:type="character" w:customStyle="1" w:styleId="FooterChar">
-    <w:name w:val="Footer Char"/>
-    <w:basedOn w:val="DefaultParagraphFont"/>
-    <w:link w:val="Footer"/>
+  <w:style w:type="character" w:customStyle="1" w:styleId="PiedepginaCar">
+    <w:name w:val="Pie de página Car"/>
+    <w:basedOn w:val="Fuentedeprrafopredeter"/>
+    <w:link w:val="Piedepgina"/>
     <w:uiPriority w:val="99"/>
     <w:rsid w:val="003A59F2"/>
   </w:style>
-  <w:style w:type="character" w:styleId="Hyperlink">
+  <w:style w:type="character" w:styleId="Hipervnculo">
     <w:name w:val="Hyperlink"/>
-    <w:basedOn w:val="DefaultParagraphFont"/>
+    <w:basedOn w:val="Fuentedeprrafopredeter"/>
     <w:uiPriority w:val="99"/>
     <w:unhideWhenUsed/>
     <w:rsid w:val="00B9760B"/>
@@ -3118,9 +3273,9 @@
       <w:u w:val="single"/>
     </w:rPr>
   </w:style>
-  <w:style w:type="character" w:styleId="FollowedHyperlink">
+  <w:style w:type="character" w:styleId="Hipervnculovisitado">
     <w:name w:val="FollowedHyperlink"/>
-    <w:basedOn w:val="DefaultParagraphFont"/>
+    <w:basedOn w:val="Fuentedeprrafopredeter"/>
     <w:uiPriority w:val="99"/>
     <w:semiHidden/>
     <w:unhideWhenUsed/>
@@ -3148,9 +3303,9 @@
       <w:lang w:val="es-ES"/>
     </w:rPr>
   </w:style>
-  <w:style w:type="character" w:styleId="UnresolvedMention">
+  <w:style w:type="character" w:styleId="Mencinsinresolver">
     <w:name w:val="Unresolved Mention"/>
-    <w:basedOn w:val="DefaultParagraphFont"/>
+    <w:basedOn w:val="Fuentedeprrafopredeter"/>
     <w:uiPriority w:val="99"/>
     <w:semiHidden/>
     <w:unhideWhenUsed/>
@@ -3429,7 +3584,7 @@
 </file>
 
 <file path=customXml/itemProps1.xml><?xml version="1.0" encoding="utf-8"?>
-<ds:datastoreItem xmlns:ds="http://schemas.openxmlformats.org/officeDocument/2006/customXml" ds:itemID="{C4E61207-4C27-41EA-A511-EE7EEE9F62B3}">
+<ds:datastoreItem xmlns:ds="http://schemas.openxmlformats.org/officeDocument/2006/customXml" ds:itemID="{2600AA9E-22ED-4800-AFFB-ADB667958FFE}">
   <ds:schemaRefs>
     <ds:schemaRef ds:uri="http://schemas.openxmlformats.org/officeDocument/2006/bibliography"/>
   </ds:schemaRefs>

</xml_diff>